<commit_message>
feat: Practica 3 Parte 2
</commit_message>
<xml_diff>
--- a/Práctica 3/Práctica 3 - Preguntas - Parte 2.docx
+++ b/Práctica 3/Práctica 3 - Preguntas - Parte 2.docx
@@ -21,6 +21,15 @@
         </w:rPr>
         <w:t>Práctica 3 – Preguntas</w:t>
       </w:r>
+      <w:r>
+        <w:rPr>
+          <w:rFonts w:ascii="Times New Roman" w:hAnsi="Times New Roman" w:cs="Times New Roman"/>
+          <w:sz w:val="48"/>
+          <w:szCs w:val="48"/>
+          <w:lang w:val="es-MX"/>
+        </w:rPr>
+        <w:t xml:space="preserve"> – Parte 2</w:t>
+      </w:r>
     </w:p>
     <w:p>
       <w:pPr>
@@ -42,179 +51,9 @@
           <w:szCs w:val="28"/>
           <w:lang w:val="es-MX"/>
         </w:rPr>
-        <w:t>3.1 Leer información del sensor de temperatura y humedad (DHT 11)</w:t>
-      </w:r>
-    </w:p>
-    <w:p>
-      <w:pPr>
-        <w:rPr>
-          <w:rFonts w:ascii="Times New Roman" w:hAnsi="Times New Roman" w:cs="Times New Roman"/>
-          <w:sz w:val="24"/>
-          <w:szCs w:val="24"/>
-          <w:lang w:val="es-MX"/>
-        </w:rPr>
-      </w:pPr>
-      <w:r>
-        <w:rPr>
-          <w:rFonts w:ascii="Times New Roman" w:hAnsi="Times New Roman" w:cs="Times New Roman"/>
-          <w:sz w:val="24"/>
-          <w:szCs w:val="24"/>
-          <w:lang w:val="es-MX"/>
-        </w:rPr>
-        <w:t>Se probó esta sección de la práctica moviendo el sensor, poniendo cosas calientes o frías encima y soplando sobre el componente.</w:t>
-      </w:r>
-    </w:p>
-    <w:p>
-      <w:pPr>
-        <w:rPr>
-          <w:rFonts w:ascii="Times New Roman" w:hAnsi="Times New Roman" w:cs="Times New Roman"/>
-          <w:sz w:val="24"/>
-          <w:szCs w:val="24"/>
-          <w:lang w:val="es-MX"/>
-        </w:rPr>
-      </w:pPr>
-      <w:r>
-        <w:rPr>
-          <w:rFonts w:ascii="Times New Roman" w:hAnsi="Times New Roman" w:cs="Times New Roman"/>
-          <w:sz w:val="24"/>
-          <w:szCs w:val="24"/>
-          <w:lang w:val="es-MX"/>
-        </w:rPr>
-        <w:t>Actividades y preguntas:</w:t>
-      </w:r>
-    </w:p>
-    <w:p>
-      <w:pPr>
-        <w:rPr>
-          <w:rFonts w:ascii="Times New Roman" w:hAnsi="Times New Roman" w:cs="Times New Roman"/>
-          <w:sz w:val="24"/>
-          <w:szCs w:val="24"/>
-          <w:lang w:val="es-MX"/>
-        </w:rPr>
-      </w:pPr>
-      <w:r>
-        <w:rPr>
-          <w:rFonts w:ascii="Times New Roman" w:hAnsi="Times New Roman" w:cs="Times New Roman"/>
-          <w:sz w:val="24"/>
-          <w:szCs w:val="24"/>
-          <w:lang w:val="es-MX"/>
-        </w:rPr>
-        <w:t xml:space="preserve">1. </w:t>
-      </w:r>
-      <w:r>
-        <w:rPr>
-          <w:rFonts w:ascii="Times New Roman" w:hAnsi="Times New Roman" w:cs="Times New Roman"/>
-          <w:sz w:val="24"/>
-          <w:szCs w:val="24"/>
-          <w:lang w:val="es-MX"/>
-        </w:rPr>
-        <w:t>T</w:t>
-      </w:r>
-      <w:r>
-        <w:rPr>
-          <w:rFonts w:ascii="Times New Roman" w:hAnsi="Times New Roman" w:cs="Times New Roman"/>
-          <w:sz w:val="24"/>
-          <w:szCs w:val="24"/>
-          <w:lang w:val="es-MX"/>
-        </w:rPr>
-        <w:t xml:space="preserve">ocar el sensor por unos momentos con los dedos... </w:t>
-      </w:r>
-      <w:r>
-        <w:rPr>
-          <w:rFonts w:ascii="Times New Roman" w:hAnsi="Times New Roman" w:cs="Times New Roman"/>
-          <w:sz w:val="24"/>
-          <w:szCs w:val="24"/>
-          <w:lang w:val="es-MX"/>
-        </w:rPr>
-        <w:t xml:space="preserve">¿Qué </w:t>
-      </w:r>
-      <w:r>
-        <w:rPr>
-          <w:rFonts w:ascii="Times New Roman" w:hAnsi="Times New Roman" w:cs="Times New Roman"/>
-          <w:sz w:val="24"/>
-          <w:szCs w:val="24"/>
-          <w:lang w:val="es-MX"/>
-        </w:rPr>
-        <w:t>pasa?</w:t>
-      </w:r>
-    </w:p>
-    <w:p>
-      <w:pPr>
-        <w:rPr>
-          <w:rFonts w:ascii="Times New Roman" w:hAnsi="Times New Roman" w:cs="Times New Roman"/>
-          <w:sz w:val="24"/>
-          <w:szCs w:val="24"/>
-          <w:lang w:val="es-MX"/>
-        </w:rPr>
-      </w:pPr>
-      <w:r>
-        <w:rPr>
-          <w:rFonts w:ascii="Times New Roman" w:hAnsi="Times New Roman" w:cs="Times New Roman"/>
-          <w:sz w:val="24"/>
-          <w:szCs w:val="24"/>
-          <w:lang w:val="es-MX"/>
-        </w:rPr>
-        <w:t>Sube un poco la temperatura y un poco la humedad</w:t>
-      </w:r>
-    </w:p>
-    <w:p>
-      <w:pPr>
-        <w:rPr>
-          <w:rFonts w:ascii="Times New Roman" w:hAnsi="Times New Roman" w:cs="Times New Roman"/>
-          <w:sz w:val="24"/>
-          <w:szCs w:val="24"/>
-          <w:lang w:val="es-MX"/>
-        </w:rPr>
-      </w:pPr>
-      <w:r>
-        <w:rPr>
-          <w:rFonts w:ascii="Times New Roman" w:hAnsi="Times New Roman" w:cs="Times New Roman"/>
-          <w:sz w:val="24"/>
-          <w:szCs w:val="24"/>
-          <w:lang w:val="es-MX"/>
-        </w:rPr>
-        <w:t>2. Acercarse al sensor y aventar un poco de aliento (vaho)...</w:t>
-      </w:r>
-      <w:r>
-        <w:rPr>
-          <w:rFonts w:ascii="Times New Roman" w:hAnsi="Times New Roman" w:cs="Times New Roman"/>
-          <w:sz w:val="24"/>
-          <w:szCs w:val="24"/>
-          <w:lang w:val="es-MX"/>
-        </w:rPr>
-        <w:t xml:space="preserve"> ¿Q</w:t>
-      </w:r>
-      <w:r>
-        <w:rPr>
-          <w:rFonts w:ascii="Times New Roman" w:hAnsi="Times New Roman" w:cs="Times New Roman"/>
-          <w:sz w:val="24"/>
-          <w:szCs w:val="24"/>
-          <w:lang w:val="es-MX"/>
-        </w:rPr>
-        <w:t>ué pasa?</w:t>
-      </w:r>
-    </w:p>
-    <w:p>
-      <w:pPr>
-        <w:rPr>
-          <w:rFonts w:ascii="Times New Roman" w:hAnsi="Times New Roman" w:cs="Times New Roman"/>
-          <w:sz w:val="24"/>
-          <w:szCs w:val="24"/>
-          <w:lang w:val="es-MX"/>
-        </w:rPr>
-      </w:pPr>
-      <w:r>
-        <w:rPr>
-          <w:rFonts w:ascii="Times New Roman" w:hAnsi="Times New Roman" w:cs="Times New Roman"/>
-          <w:sz w:val="24"/>
-          <w:szCs w:val="24"/>
-          <w:lang w:val="es-MX"/>
-        </w:rPr>
-        <w:t>La temperatura sube mucho y también la humedad.</w:t>
-      </w:r>
-    </w:p>
-    <w:p>
-      <w:pPr>
+        <w:t>3.</w:t>
+      </w:r>
+      <w:r>
         <w:rPr>
           <w:rFonts w:ascii="Times New Roman" w:hAnsi="Times New Roman" w:cs="Times New Roman"/>
           <w:b/>
@@ -223,7 +62,8 @@
           <w:szCs w:val="28"/>
           <w:lang w:val="es-MX"/>
         </w:rPr>
-      </w:pPr>
+        <w:t xml:space="preserve">5 </w:t>
+      </w:r>
       <w:r>
         <w:rPr>
           <w:rFonts w:ascii="Times New Roman" w:hAnsi="Times New Roman" w:cs="Times New Roman"/>
@@ -233,7 +73,7 @@
           <w:szCs w:val="28"/>
           <w:lang w:val="es-MX"/>
         </w:rPr>
-        <w:t>3.2</w:t>
+        <w:t>Leer y escribir al monitor serial información del</w:t>
       </w:r>
       <w:r>
         <w:rPr>
@@ -255,307 +95,9 @@
           <w:szCs w:val="28"/>
           <w:lang w:val="es-MX"/>
         </w:rPr>
-        <w:t>Leer y publicar a una pantalla OLED dicha temperatura y humedad</w:t>
-      </w:r>
-    </w:p>
-    <w:p>
-      <w:pPr>
-        <w:rPr>
-          <w:rFonts w:ascii="Times New Roman" w:hAnsi="Times New Roman" w:cs="Times New Roman"/>
-          <w:sz w:val="24"/>
-          <w:szCs w:val="24"/>
-          <w:lang w:val="es-MX"/>
-        </w:rPr>
-      </w:pPr>
-      <w:r>
-        <w:rPr>
-          <w:rFonts w:ascii="Times New Roman" w:hAnsi="Times New Roman" w:cs="Times New Roman"/>
-          <w:sz w:val="24"/>
-          <w:szCs w:val="24"/>
-          <w:lang w:val="es-MX"/>
-        </w:rPr>
-        <w:t>Se probó de la misma forma que el punto 3.1</w:t>
-      </w:r>
-    </w:p>
-    <w:p>
-      <w:pPr>
-        <w:rPr>
-          <w:rFonts w:ascii="Times New Roman" w:hAnsi="Times New Roman" w:cs="Times New Roman"/>
-          <w:sz w:val="24"/>
-          <w:szCs w:val="24"/>
-          <w:lang w:val="es-MX"/>
-        </w:rPr>
-      </w:pPr>
-      <w:r>
-        <w:rPr>
-          <w:rFonts w:ascii="Times New Roman" w:hAnsi="Times New Roman" w:cs="Times New Roman"/>
-          <w:sz w:val="24"/>
-          <w:szCs w:val="24"/>
-          <w:lang w:val="es-MX"/>
-        </w:rPr>
-        <w:t>Actividades y preguntas:</w:t>
-      </w:r>
-    </w:p>
-    <w:p>
-      <w:pPr>
-        <w:rPr>
-          <w:rFonts w:ascii="Times New Roman" w:hAnsi="Times New Roman" w:cs="Times New Roman"/>
-          <w:sz w:val="24"/>
-          <w:szCs w:val="24"/>
-          <w:lang w:val="es-MX"/>
-        </w:rPr>
-      </w:pPr>
-      <w:r>
-        <w:rPr>
-          <w:rFonts w:ascii="Times New Roman" w:hAnsi="Times New Roman" w:cs="Times New Roman"/>
-          <w:sz w:val="24"/>
-          <w:szCs w:val="24"/>
-          <w:lang w:val="es-MX"/>
-        </w:rPr>
-        <w:t xml:space="preserve">1. </w:t>
-      </w:r>
-      <w:r>
-        <w:rPr>
-          <w:rFonts w:ascii="Times New Roman" w:hAnsi="Times New Roman" w:cs="Times New Roman"/>
-          <w:sz w:val="24"/>
-          <w:szCs w:val="24"/>
-          <w:lang w:val="es-MX"/>
-        </w:rPr>
-        <w:t>T</w:t>
-      </w:r>
-      <w:r>
-        <w:rPr>
-          <w:rFonts w:ascii="Times New Roman" w:hAnsi="Times New Roman" w:cs="Times New Roman"/>
-          <w:sz w:val="24"/>
-          <w:szCs w:val="24"/>
-          <w:lang w:val="es-MX"/>
-        </w:rPr>
-        <w:t xml:space="preserve">ocar el sensor por unos momentos con los dedos... </w:t>
-      </w:r>
-      <w:r>
-        <w:rPr>
-          <w:rFonts w:ascii="Times New Roman" w:hAnsi="Times New Roman" w:cs="Times New Roman"/>
-          <w:sz w:val="24"/>
-          <w:szCs w:val="24"/>
-          <w:lang w:val="es-MX"/>
-        </w:rPr>
-        <w:t xml:space="preserve">¿Qué </w:t>
-      </w:r>
-      <w:r>
-        <w:rPr>
-          <w:rFonts w:ascii="Times New Roman" w:hAnsi="Times New Roman" w:cs="Times New Roman"/>
-          <w:sz w:val="24"/>
-          <w:szCs w:val="24"/>
-          <w:lang w:val="es-MX"/>
-        </w:rPr>
-        <w:t>pasa?</w:t>
-      </w:r>
-    </w:p>
-    <w:p>
-      <w:pPr>
-        <w:rPr>
-          <w:rFonts w:ascii="Times New Roman" w:hAnsi="Times New Roman" w:cs="Times New Roman"/>
-          <w:sz w:val="24"/>
-          <w:szCs w:val="24"/>
-          <w:lang w:val="es-MX"/>
-        </w:rPr>
-      </w:pPr>
-      <w:r>
-        <w:rPr>
-          <w:rFonts w:ascii="Times New Roman" w:hAnsi="Times New Roman" w:cs="Times New Roman"/>
-          <w:sz w:val="24"/>
-          <w:szCs w:val="24"/>
-          <w:lang w:val="es-MX"/>
-        </w:rPr>
-        <w:t>Sube un poco la temperatura y un poco la humedad</w:t>
-      </w:r>
-    </w:p>
-    <w:p>
-      <w:pPr>
-        <w:rPr>
-          <w:rFonts w:ascii="Times New Roman" w:hAnsi="Times New Roman" w:cs="Times New Roman"/>
-          <w:sz w:val="24"/>
-          <w:szCs w:val="24"/>
-          <w:lang w:val="es-MX"/>
-        </w:rPr>
-      </w:pPr>
-      <w:r>
-        <w:rPr>
-          <w:rFonts w:ascii="Times New Roman" w:hAnsi="Times New Roman" w:cs="Times New Roman"/>
-          <w:sz w:val="24"/>
-          <w:szCs w:val="24"/>
-          <w:lang w:val="es-MX"/>
-        </w:rPr>
-        <w:t>2. Acercarse al sensor y aventar un poco de aliento (vaho)...</w:t>
-      </w:r>
-      <w:r>
-        <w:rPr>
-          <w:rFonts w:ascii="Times New Roman" w:hAnsi="Times New Roman" w:cs="Times New Roman"/>
-          <w:sz w:val="24"/>
-          <w:szCs w:val="24"/>
-          <w:lang w:val="es-MX"/>
-        </w:rPr>
-        <w:t xml:space="preserve"> ¿Q</w:t>
-      </w:r>
-      <w:r>
-        <w:rPr>
-          <w:rFonts w:ascii="Times New Roman" w:hAnsi="Times New Roman" w:cs="Times New Roman"/>
-          <w:sz w:val="24"/>
-          <w:szCs w:val="24"/>
-          <w:lang w:val="es-MX"/>
-        </w:rPr>
-        <w:t>ué pasa?</w:t>
-      </w:r>
-    </w:p>
-    <w:p>
-      <w:pPr>
-        <w:rPr>
-          <w:rFonts w:ascii="Times New Roman" w:hAnsi="Times New Roman" w:cs="Times New Roman"/>
-          <w:sz w:val="24"/>
-          <w:szCs w:val="24"/>
-          <w:lang w:val="es-MX"/>
-        </w:rPr>
-      </w:pPr>
-      <w:r>
-        <w:rPr>
-          <w:rFonts w:ascii="Times New Roman" w:hAnsi="Times New Roman" w:cs="Times New Roman"/>
-          <w:sz w:val="24"/>
-          <w:szCs w:val="24"/>
-          <w:lang w:val="es-MX"/>
-        </w:rPr>
-        <w:t>La temperatura sube mucho y también la humedad.</w:t>
-      </w:r>
-    </w:p>
-    <w:p>
-      <w:pPr>
-        <w:rPr>
-          <w:rFonts w:ascii="Times New Roman" w:hAnsi="Times New Roman" w:cs="Times New Roman"/>
-          <w:sz w:val="24"/>
-          <w:szCs w:val="24"/>
-          <w:lang w:val="es-MX"/>
-        </w:rPr>
-      </w:pPr>
-      <w:r>
-        <w:rPr>
-          <w:rFonts w:ascii="Times New Roman" w:hAnsi="Times New Roman" w:cs="Times New Roman"/>
-          <w:sz w:val="24"/>
-          <w:szCs w:val="24"/>
-          <w:lang w:val="es-MX"/>
-        </w:rPr>
-        <w:t xml:space="preserve">3.- </w:t>
-      </w:r>
-      <w:r>
-        <w:rPr>
-          <w:rFonts w:ascii="Times New Roman" w:hAnsi="Times New Roman" w:cs="Times New Roman"/>
-          <w:sz w:val="24"/>
-          <w:szCs w:val="24"/>
-          <w:lang w:val="es-MX"/>
-        </w:rPr>
-        <w:t>Conecta tu protobard con el di</w:t>
-      </w:r>
-      <w:r>
-        <w:rPr>
-          <w:rFonts w:ascii="Times New Roman" w:hAnsi="Times New Roman" w:cs="Times New Roman"/>
-          <w:sz w:val="24"/>
-          <w:szCs w:val="24"/>
-          <w:lang w:val="es-MX"/>
-        </w:rPr>
-        <w:t>s</w:t>
-      </w:r>
-      <w:r>
-        <w:rPr>
-          <w:rFonts w:ascii="Times New Roman" w:hAnsi="Times New Roman" w:cs="Times New Roman"/>
-          <w:sz w:val="24"/>
-          <w:szCs w:val="24"/>
-          <w:lang w:val="es-MX"/>
-        </w:rPr>
-        <w:t xml:space="preserve">play a la pila </w:t>
-      </w:r>
-      <w:r>
-        <w:rPr>
-          <w:rFonts w:ascii="Times New Roman" w:hAnsi="Times New Roman" w:cs="Times New Roman"/>
-          <w:sz w:val="24"/>
-          <w:szCs w:val="24"/>
-          <w:lang w:val="es-MX"/>
-        </w:rPr>
-        <w:t>…</w:t>
-      </w:r>
-      <w:r>
-        <w:rPr>
-          <w:rFonts w:ascii="Times New Roman" w:hAnsi="Times New Roman" w:cs="Times New Roman"/>
-          <w:sz w:val="24"/>
-          <w:szCs w:val="24"/>
-          <w:lang w:val="es-MX"/>
-        </w:rPr>
-        <w:t xml:space="preserve"> </w:t>
-      </w:r>
-      <w:r>
-        <w:rPr>
-          <w:rFonts w:ascii="Times New Roman" w:hAnsi="Times New Roman" w:cs="Times New Roman"/>
-          <w:sz w:val="24"/>
-          <w:szCs w:val="24"/>
-          <w:lang w:val="es-MX"/>
-        </w:rPr>
-        <w:t>¡</w:t>
-      </w:r>
-      <w:r>
-        <w:rPr>
-          <w:rFonts w:ascii="Times New Roman" w:hAnsi="Times New Roman" w:cs="Times New Roman"/>
-          <w:sz w:val="24"/>
-          <w:szCs w:val="24"/>
-          <w:lang w:val="es-MX"/>
-        </w:rPr>
-        <w:t>Ya no</w:t>
-      </w:r>
-      <w:r>
-        <w:rPr>
-          <w:rFonts w:ascii="Times New Roman" w:hAnsi="Times New Roman" w:cs="Times New Roman"/>
-          <w:sz w:val="24"/>
-          <w:szCs w:val="24"/>
-          <w:lang w:val="es-MX"/>
-        </w:rPr>
-        <w:t xml:space="preserve"> </w:t>
-      </w:r>
-      <w:r>
-        <w:rPr>
-          <w:rFonts w:ascii="Times New Roman" w:hAnsi="Times New Roman" w:cs="Times New Roman"/>
-          <w:sz w:val="24"/>
-          <w:szCs w:val="24"/>
-          <w:lang w:val="es-MX"/>
-        </w:rPr>
-        <w:t>dependes del monitor serial para ver la temperatura</w:t>
-      </w:r>
-      <w:r>
-        <w:rPr>
-          <w:rFonts w:ascii="Times New Roman" w:hAnsi="Times New Roman" w:cs="Times New Roman"/>
-          <w:sz w:val="24"/>
-          <w:szCs w:val="24"/>
-          <w:lang w:val="es-MX"/>
-        </w:rPr>
-        <w:t>!</w:t>
-      </w:r>
-    </w:p>
-    <w:p>
-      <w:pPr>
-        <w:rPr>
-          <w:rFonts w:ascii="Times New Roman" w:hAnsi="Times New Roman" w:cs="Times New Roman"/>
-          <w:sz w:val="24"/>
-          <w:szCs w:val="24"/>
-          <w:lang w:val="es-MX"/>
-        </w:rPr>
-      </w:pPr>
-      <w:r>
-        <w:rPr>
-          <w:rFonts w:ascii="Times New Roman" w:hAnsi="Times New Roman" w:cs="Times New Roman"/>
-          <w:sz w:val="24"/>
-          <w:szCs w:val="24"/>
-          <w:lang w:val="es-MX"/>
-        </w:rPr>
-        <w:t>Funciona solo con la batería y puedo verlo en el display.</w:t>
-      </w:r>
-    </w:p>
-    <w:p>
-      <w:pPr>
+        <w:t>sensor RFID (NXP</w:t>
+      </w:r>
+      <w:r>
         <w:rPr>
           <w:rFonts w:ascii="Times New Roman" w:hAnsi="Times New Roman" w:cs="Times New Roman"/>
           <w:b/>
@@ -564,7 +106,8 @@
           <w:szCs w:val="28"/>
           <w:lang w:val="es-MX"/>
         </w:rPr>
-      </w:pPr>
+        <w:t xml:space="preserve"> </w:t>
+      </w:r>
       <w:r>
         <w:rPr>
           <w:rFonts w:ascii="Times New Roman" w:hAnsi="Times New Roman" w:cs="Times New Roman"/>
@@ -574,7 +117,7 @@
           <w:szCs w:val="28"/>
           <w:lang w:val="es-MX"/>
         </w:rPr>
-        <w:t>3.3</w:t>
+        <w:t>RC522)</w:t>
       </w:r>
       <w:r>
         <w:rPr>
@@ -587,7 +130,66 @@
         </w:rPr>
         <w:t xml:space="preserve"> </w:t>
       </w:r>
-      <w:r>
+    </w:p>
+    <w:p>
+      <w:pPr>
+        <w:rPr>
+          <w:rFonts w:ascii="Times New Roman" w:hAnsi="Times New Roman" w:cs="Times New Roman"/>
+          <w:sz w:val="24"/>
+          <w:szCs w:val="24"/>
+          <w:lang w:val="es-MX"/>
+        </w:rPr>
+      </w:pPr>
+      <w:r>
+        <w:rPr>
+          <w:rFonts w:ascii="Times New Roman" w:hAnsi="Times New Roman" w:cs="Times New Roman"/>
+          <w:sz w:val="24"/>
+          <w:szCs w:val="24"/>
+          <w:lang w:val="es-MX"/>
+        </w:rPr>
+        <w:t>Código tarjeta blanca: 63 99 72 2E</w:t>
+      </w:r>
+    </w:p>
+    <w:p>
+      <w:pPr>
+        <w:rPr>
+          <w:rFonts w:ascii="Times New Roman" w:hAnsi="Times New Roman" w:cs="Times New Roman"/>
+          <w:sz w:val="24"/>
+          <w:szCs w:val="24"/>
+          <w:lang w:val="es-MX"/>
+        </w:rPr>
+      </w:pPr>
+      <w:r>
+        <w:rPr>
+          <w:rFonts w:ascii="Times New Roman" w:hAnsi="Times New Roman" w:cs="Times New Roman"/>
+          <w:sz w:val="24"/>
+          <w:szCs w:val="24"/>
+          <w:lang w:val="es-MX"/>
+        </w:rPr>
+        <w:t>Código colgante azul: C1 A0 2B 19</w:t>
+      </w:r>
+    </w:p>
+    <w:p>
+      <w:pPr>
+        <w:rPr>
+          <w:rFonts w:ascii="Times New Roman" w:hAnsi="Times New Roman" w:cs="Times New Roman"/>
+          <w:sz w:val="24"/>
+          <w:szCs w:val="24"/>
+          <w:lang w:val="es-MX"/>
+        </w:rPr>
+      </w:pPr>
+      <w:r>
+        <w:rPr>
+          <w:rFonts w:ascii="Times New Roman" w:hAnsi="Times New Roman" w:cs="Times New Roman"/>
+          <w:sz w:val="24"/>
+          <w:szCs w:val="24"/>
+          <w:lang w:val="es-MX"/>
+        </w:rPr>
+        <w:t>Código tarjeta del ITESO: 9D BD E8 4D</w:t>
+      </w:r>
+    </w:p>
+    <w:p>
+      <w:pPr>
         <w:rPr>
           <w:rFonts w:ascii="Times New Roman" w:hAnsi="Times New Roman" w:cs="Times New Roman"/>
           <w:b/>
@@ -596,113 +198,8 @@
           <w:szCs w:val="28"/>
           <w:lang w:val="es-MX"/>
         </w:rPr>
-        <w:t>Leer información del sensor de ultrasónico (HC-SR04)</w:t>
-      </w:r>
-    </w:p>
-    <w:p>
-      <w:pPr>
-        <w:rPr>
-          <w:rFonts w:ascii="Times New Roman" w:hAnsi="Times New Roman" w:cs="Times New Roman"/>
-          <w:sz w:val="24"/>
-          <w:szCs w:val="24"/>
-          <w:lang w:val="es-MX"/>
-        </w:rPr>
       </w:pPr>
       <w:r>
-        <w:rPr>
-          <w:rFonts w:ascii="Times New Roman" w:hAnsi="Times New Roman" w:cs="Times New Roman"/>
-          <w:sz w:val="24"/>
-          <w:szCs w:val="24"/>
-          <w:lang w:val="es-MX"/>
-        </w:rPr>
-        <w:t>Actividades y preguntas:</w:t>
-      </w:r>
-    </w:p>
-    <w:p>
-      <w:pPr>
-        <w:rPr>
-          <w:rFonts w:ascii="Times New Roman" w:hAnsi="Times New Roman" w:cs="Times New Roman"/>
-          <w:sz w:val="24"/>
-          <w:szCs w:val="24"/>
-          <w:lang w:val="es-MX"/>
-        </w:rPr>
-      </w:pPr>
-      <w:r>
-        <w:rPr>
-          <w:rFonts w:ascii="Times New Roman" w:hAnsi="Times New Roman" w:cs="Times New Roman"/>
-          <w:sz w:val="24"/>
-          <w:szCs w:val="24"/>
-          <w:lang w:val="es-MX"/>
-        </w:rPr>
-        <w:t>1.</w:t>
-      </w:r>
-      <w:r>
-        <w:rPr>
-          <w:rFonts w:ascii="Times New Roman" w:hAnsi="Times New Roman" w:cs="Times New Roman"/>
-          <w:sz w:val="24"/>
-          <w:szCs w:val="24"/>
-          <w:lang w:val="es-MX"/>
-        </w:rPr>
-        <w:t xml:space="preserve"> </w:t>
-      </w:r>
-      <w:r>
-        <w:rPr>
-          <w:rFonts w:ascii="Times New Roman" w:hAnsi="Times New Roman" w:cs="Times New Roman"/>
-          <w:sz w:val="24"/>
-          <w:szCs w:val="24"/>
-          <w:lang w:val="es-MX"/>
-        </w:rPr>
-        <w:t>Realiza diferentes medidas, al techo, a un objeto para ver las diferentes distancias cosas hacia el sensor.... ¿Hay algún comportamiento inesperado en las lecturas? Si es así, ¿qué observaste?</w:t>
-      </w:r>
-    </w:p>
-    <w:p>
-      <w:pPr>
-        <w:rPr>
-          <w:lang w:val="es-MX"/>
-        </w:rPr>
-      </w:pPr>
-      <w:r>
-        <w:rPr>
-          <w:lang w:val="es-MX"/>
-        </w:rPr>
-        <w:t>En el techo mide 1.70, cuando pongo mi mano cerca 5 cm, a veces puede fallar y da el m</w:t>
-      </w:r>
-      <w:r>
-        <w:rPr>
-          <w:lang w:val="es-MX"/>
-        </w:rPr>
-        <w:t>á</w:t>
-      </w:r>
-      <w:r>
-        <w:rPr>
-          <w:lang w:val="es-MX"/>
-        </w:rPr>
-        <w:t>ximo número posible.</w:t>
-      </w:r>
-    </w:p>
-    <w:p>
-      <w:pPr>
-        <w:rPr>
-          <w:lang w:val="es-MX"/>
-        </w:rPr>
-      </w:pPr>
-    </w:p>
-    <w:p>
-      <w:pPr>
-        <w:rPr>
-          <w:lang w:val="es-MX"/>
-        </w:rPr>
-      </w:pPr>
-    </w:p>
-    <w:p>
-      <w:pPr>
-        <w:rPr>
-          <w:lang w:val="es-MX"/>
-        </w:rPr>
-      </w:pPr>
-    </w:p>
-    <w:p>
-      <w:pPr>
         <w:rPr>
           <w:rFonts w:ascii="Times New Roman" w:hAnsi="Times New Roman" w:cs="Times New Roman"/>
           <w:b/>
@@ -711,7 +208,8 @@
           <w:szCs w:val="28"/>
           <w:lang w:val="es-MX"/>
         </w:rPr>
-      </w:pPr>
+        <w:t xml:space="preserve">3.6 </w:t>
+      </w:r>
       <w:r>
         <w:rPr>
           <w:rFonts w:ascii="Times New Roman" w:hAnsi="Times New Roman" w:cs="Times New Roman"/>
@@ -721,8 +219,7 @@
           <w:szCs w:val="28"/>
           <w:lang w:val="es-MX"/>
         </w:rPr>
-        <w:lastRenderedPageBreak/>
-        <w:t>3.4</w:t>
+        <w:t>Aplicación sencilla para un control de accesos</w:t>
       </w:r>
       <w:r>
         <w:rPr>
@@ -744,7 +241,7 @@
           <w:szCs w:val="28"/>
           <w:lang w:val="es-MX"/>
         </w:rPr>
-        <w:t>Leer y publicar a una pantalla OLED la información del sensor ultrasónico</w:t>
+        <w:t>utilizando el RC522 y tarjetas RFID</w:t>
       </w:r>
     </w:p>
     <w:p>
@@ -763,7 +260,7 @@
           <w:szCs w:val="24"/>
           <w:lang w:val="es-MX"/>
         </w:rPr>
-        <w:t>Realiza mediciones a diferentes tipos de superficies</w:t>
+        <w:t>Aumentar</w:t>
       </w:r>
       <w:r>
         <w:rPr>
@@ -772,7 +269,7 @@
           <w:szCs w:val="24"/>
           <w:lang w:val="es-MX"/>
         </w:rPr>
-        <w:t xml:space="preserve"> </w:t>
+        <w:t>ía el “storage” usando un a</w:t>
       </w:r>
       <w:r>
         <w:rPr>
@@ -781,146 +278,8 @@
           <w:szCs w:val="24"/>
           <w:lang w:val="es-MX"/>
         </w:rPr>
-        <w:t>(por ejemplo, superficies reflectantes vs. No</w:t>
-      </w:r>
-      <w:r>
-        <w:rPr>
-          <w:rFonts w:ascii="Times New Roman" w:hAnsi="Times New Roman" w:cs="Times New Roman"/>
-          <w:sz w:val="24"/>
-          <w:szCs w:val="24"/>
-          <w:lang w:val="es-MX"/>
-        </w:rPr>
-        <w:t xml:space="preserve"> </w:t>
-      </w:r>
-      <w:r>
-        <w:rPr>
-          <w:rFonts w:ascii="Times New Roman" w:hAnsi="Times New Roman" w:cs="Times New Roman"/>
-          <w:sz w:val="24"/>
-          <w:szCs w:val="24"/>
-          <w:lang w:val="es-MX"/>
-        </w:rPr>
-        <w:t>reflectantes) y registra cómo cambia la precisión del</w:t>
-      </w:r>
-      <w:r>
-        <w:rPr>
-          <w:rFonts w:ascii="Times New Roman" w:hAnsi="Times New Roman" w:cs="Times New Roman"/>
-          <w:sz w:val="24"/>
-          <w:szCs w:val="24"/>
-          <w:lang w:val="es-MX"/>
-        </w:rPr>
-        <w:t xml:space="preserve"> </w:t>
-      </w:r>
-      <w:r>
-        <w:rPr>
-          <w:rFonts w:ascii="Times New Roman" w:hAnsi="Times New Roman" w:cs="Times New Roman"/>
-          <w:sz w:val="24"/>
-          <w:szCs w:val="24"/>
-          <w:lang w:val="es-MX"/>
-        </w:rPr>
-        <w:t>sensor. Discutir los resultados en equipo y contestar</w:t>
-      </w:r>
-    </w:p>
-    <w:p>
-      <w:pPr>
-        <w:rPr>
-          <w:rFonts w:ascii="Times New Roman" w:hAnsi="Times New Roman" w:cs="Times New Roman"/>
-          <w:sz w:val="24"/>
-          <w:szCs w:val="24"/>
-          <w:lang w:val="es-MX"/>
-        </w:rPr>
-      </w:pPr>
-      <w:r>
-        <w:rPr>
-          <w:rFonts w:ascii="Times New Roman" w:hAnsi="Times New Roman" w:cs="Times New Roman"/>
-          <w:sz w:val="24"/>
-          <w:szCs w:val="24"/>
-          <w:lang w:val="es-MX"/>
-        </w:rPr>
-        <w:t>Con las no reflectantes tiene una precisión mayor y una variación mucho menor de los valores entregados, y con las reflectantes se nota una variación mayor.</w:t>
-      </w:r>
-    </w:p>
-    <w:p>
-      <w:pPr>
-        <w:tabs>
-          <w:tab w:val="right" w:pos="9360"/>
-        </w:tabs>
-        <w:rPr>
-          <w:rFonts w:ascii="Times New Roman" w:hAnsi="Times New Roman" w:cs="Times New Roman"/>
-          <w:sz w:val="24"/>
-          <w:szCs w:val="24"/>
-          <w:lang w:val="es-MX"/>
-        </w:rPr>
-      </w:pPr>
-      <w:r>
-        <w:rPr>
-          <w:rFonts w:ascii="Times New Roman" w:hAnsi="Times New Roman" w:cs="Times New Roman"/>
-          <w:sz w:val="24"/>
-          <w:szCs w:val="24"/>
-          <w:lang w:val="es-MX"/>
-        </w:rPr>
-        <w:t>¿Cuáles son las ventajas y desventajas de usar un</w:t>
-      </w:r>
-      <w:r>
-        <w:rPr>
-          <w:rFonts w:ascii="Times New Roman" w:hAnsi="Times New Roman" w:cs="Times New Roman"/>
-          <w:sz w:val="24"/>
-          <w:szCs w:val="24"/>
-          <w:lang w:val="es-MX"/>
-        </w:rPr>
-        <w:t xml:space="preserve"> </w:t>
-      </w:r>
-      <w:r>
-        <w:rPr>
-          <w:rFonts w:ascii="Times New Roman" w:hAnsi="Times New Roman" w:cs="Times New Roman"/>
-          <w:sz w:val="24"/>
-          <w:szCs w:val="24"/>
-          <w:lang w:val="es-MX"/>
-        </w:rPr>
-        <w:t>display OLED en un proyecto como este?</w:t>
-      </w:r>
-      <w:r>
-        <w:rPr>
-          <w:rFonts w:ascii="Times New Roman" w:hAnsi="Times New Roman" w:cs="Times New Roman"/>
-          <w:sz w:val="24"/>
-          <w:szCs w:val="24"/>
-          <w:lang w:val="es-MX"/>
-        </w:rPr>
-        <w:tab/>
-      </w:r>
-    </w:p>
-    <w:p>
-      <w:pPr>
-        <w:tabs>
-          <w:tab w:val="right" w:pos="9360"/>
-        </w:tabs>
-        <w:rPr>
-          <w:rFonts w:ascii="Times New Roman" w:hAnsi="Times New Roman" w:cs="Times New Roman"/>
-          <w:sz w:val="24"/>
-          <w:szCs w:val="24"/>
-          <w:lang w:val="es-MX"/>
-        </w:rPr>
-      </w:pPr>
-      <w:r>
-        <w:rPr>
-          <w:rFonts w:ascii="Times New Roman" w:hAnsi="Times New Roman" w:cs="Times New Roman"/>
-          <w:sz w:val="24"/>
-          <w:szCs w:val="24"/>
-          <w:lang w:val="es-MX"/>
-        </w:rPr>
-        <w:t>La ventaja es la facilidad de la interfaz para el usuario, se ve de una forma más sencilla y se interpreta mejor que con el monitor serial, pero como desventaja es más complicado de implementar, y al estar pegado a la proto es difícil de ver al girarlo.</w:t>
-      </w:r>
-    </w:p>
-    <w:p>
-      <w:pPr>
-        <w:rPr>
-          <w:rFonts w:ascii="Times New Roman" w:hAnsi="Times New Roman" w:cs="Times New Roman"/>
-          <w:b/>
-          <w:bCs/>
-          <w:sz w:val="28"/>
-          <w:szCs w:val="28"/>
-          <w:lang w:val="es-MX"/>
-        </w:rPr>
-      </w:pPr>
+        <w:t>rray para almacenar las claves permitidas por el sistema y  de esta forma también se faciita el agregado de los mismos.</w:t>
+      </w:r>
     </w:p>
     <w:sectPr>
       <w:pgSz w:w="12240" w:h="15840"/>

</xml_diff>